<commit_message>
Añadido buscador de trainer
</commit_message>
<xml_diff>
--- a/docs/Notas revisión.docx
+++ b/docs/Notas revisión.docx
@@ -44,56 +44,13 @@
           <w:color w:val="000000" w:themeColor="text1"/>
         </w:rPr>
       </w:pPr>
-      <w:r>
-        <w:rPr>
-          <w:color w:val="000000" w:themeColor="text1"/>
-        </w:rPr>
-        <w:t>-No existe el buscador de entrenadores. Un manager debe poder buscar entrenadores usando una palabra clave en su</w:t>
-      </w:r>
-      <w:r>
-        <w:rPr>
-          <w:color w:val="000000" w:themeColor="text1"/>
-        </w:rPr>
-        <w:t>s</w:t>
-      </w:r>
-      <w:r>
-        <w:rPr>
-          <w:color w:val="000000" w:themeColor="text1"/>
-        </w:rPr>
-        <w:t xml:space="preserve"> nombre</w:t>
-      </w:r>
-      <w:r>
-        <w:rPr>
-          <w:color w:val="000000" w:themeColor="text1"/>
-        </w:rPr>
-        <w:t>s</w:t>
-      </w:r>
-      <w:r>
-        <w:rPr>
-          <w:color w:val="000000" w:themeColor="text1"/>
-        </w:rPr>
-        <w:t xml:space="preserve"> o apellidos.</w:t>
-      </w:r>
-    </w:p>
-    <w:p>
-      <w:pPr>
-        <w:rPr>
-          <w:color w:val="000000" w:themeColor="text1"/>
-        </w:rPr>
-      </w:pPr>
-      <w:r>
-        <w:rPr>
-          <w:color w:val="000000" w:themeColor="text1"/>
-        </w:rPr>
-        <w:t>-No existe el botón de unirse/dejar un gimnasio para customer, con lo cual tampoco se puede ver si puede unirse o d</w:t>
-      </w:r>
       <w:bookmarkStart w:id="0" w:name="_GoBack"/>
       <w:bookmarkEnd w:id="0"/>
       <w:r>
         <w:rPr>
           <w:color w:val="000000" w:themeColor="text1"/>
         </w:rPr>
-        <w:t>ejar actividades.</w:t>
+        <w:t>-No existe el botón de unirse/dejar un gimnasio para customer, con lo cual tampoco se puede ver si puede unirse o dejar actividades.</w:t>
       </w:r>
     </w:p>
     <w:p>

</xml_diff>

<commit_message>
Solucionado error para unirse a gimnasios
</commit_message>
<xml_diff>
--- a/docs/Notas revisión.docx
+++ b/docs/Notas revisión.docx
@@ -44,27 +44,14 @@
           <w:color w:val="000000" w:themeColor="text1"/>
         </w:rPr>
       </w:pPr>
+      <w:r>
+        <w:rPr>
+          <w:color w:val="000000" w:themeColor="text1"/>
+        </w:rPr>
+        <w:t>-Faltan desviaciones estándar en las queries.</w:t>
+      </w:r>
       <w:bookmarkStart w:id="0" w:name="_GoBack"/>
       <w:bookmarkEnd w:id="0"/>
-      <w:r>
-        <w:rPr>
-          <w:color w:val="000000" w:themeColor="text1"/>
-        </w:rPr>
-        <w:t>-No existe el botón de unirse/dejar un gimnasio para customer, con lo cual tampoco se puede ver si puede unirse o dejar actividades.</w:t>
-      </w:r>
-    </w:p>
-    <w:p>
-      <w:pPr>
-        <w:rPr>
-          <w:color w:val="000000" w:themeColor="text1"/>
-        </w:rPr>
-      </w:pPr>
-      <w:r>
-        <w:rPr>
-          <w:color w:val="000000" w:themeColor="text1"/>
-        </w:rPr>
-        <w:t>-Faltan desviaciones estándar en las queries.</w:t>
-      </w:r>
     </w:p>
     <w:p>
       <w:pPr>

</xml_diff>